<commit_message>
added more text to text document
answered some questions
</commit_message>
<xml_diff>
--- a/Space Invaders design doc.docx
+++ b/Space Invaders design doc.docx
@@ -29,25 +29,7 @@
           <w:bCs/>
           <w:lang w:eastAsia="en-AU"/>
         </w:rPr>
-        <w:t xml:space="preserve">Game </w:t>
-      </w:r>
-      <w:proofErr w:type="spellStart"/>
-      <w:r>
-        <w:rPr>
-          <w:b/>
-          <w:bCs/>
-          <w:lang w:eastAsia="en-AU"/>
-        </w:rPr>
-        <w:t>ConceptDescribe</w:t>
-      </w:r>
-      <w:proofErr w:type="spellEnd"/>
-      <w:r>
-        <w:rPr>
-          <w:b/>
-          <w:bCs/>
-          <w:lang w:eastAsia="en-AU"/>
-        </w:rPr>
-        <w:t xml:space="preserve"> the game concept here in 2-3 sentences. Focus on what the player can DO.</w:t>
+        <w:t>Game ConceptDescribe the game concept here in 2-3 sentences. Focus on what the player can DO.</w:t>
       </w:r>
     </w:p>
     <w:p>
@@ -75,43 +57,7 @@
           <w:bCs/>
           <w:lang w:eastAsia="en-AU"/>
         </w:rPr>
-        <w:t xml:space="preserve">Technical </w:t>
-      </w:r>
-      <w:proofErr w:type="spellStart"/>
-      <w:r>
-        <w:rPr>
-          <w:b/>
-          <w:bCs/>
-          <w:lang w:eastAsia="en-AU"/>
-        </w:rPr>
-        <w:t>GoalsWhat</w:t>
-      </w:r>
-      <w:proofErr w:type="spellEnd"/>
-      <w:r>
-        <w:rPr>
-          <w:b/>
-          <w:bCs/>
-          <w:lang w:eastAsia="en-AU"/>
-        </w:rPr>
-        <w:t xml:space="preserve"> are the technical aspects of your game that your team aim to deliver? </w:t>
-      </w:r>
-      <w:proofErr w:type="gramStart"/>
-      <w:r>
-        <w:rPr>
-          <w:b/>
-          <w:bCs/>
-          <w:lang w:eastAsia="en-AU"/>
-        </w:rPr>
-        <w:t>E.g.</w:t>
-      </w:r>
-      <w:proofErr w:type="gramEnd"/>
-      <w:r>
-        <w:rPr>
-          <w:b/>
-          <w:bCs/>
-          <w:lang w:eastAsia="en-AU"/>
-        </w:rPr>
-        <w:t xml:space="preserve"> Challenging AI, Procedural Generated </w:t>
+        <w:t xml:space="preserve">Technical GoalsWhat are the technical aspects of your game that your team aim to deliver? E.g. Challenging AI, Procedural Generated </w:t>
       </w:r>
       <w:r>
         <w:rPr>
@@ -158,23 +104,7 @@
           <w:bCs/>
           <w:lang w:eastAsia="en-AU"/>
         </w:rPr>
-        <w:t>Source Control</w:t>
-      </w:r>
-      <w:r>
-        <w:rPr>
-          <w:b/>
-          <w:bCs/>
-          <w:lang w:eastAsia="en-AU"/>
-        </w:rPr>
-        <w:t xml:space="preserve"> </w:t>
-      </w:r>
-      <w:r>
-        <w:rPr>
-          <w:b/>
-          <w:bCs/>
-          <w:lang w:eastAsia="en-AU"/>
-        </w:rPr>
-        <w:t xml:space="preserve">Which source control will be used? What rules should all team members adhere to when using source control? </w:t>
+        <w:t xml:space="preserve">Source Control Which source control will be used? What rules should all team members adhere to when using source control? </w:t>
       </w:r>
     </w:p>
     <w:p>
@@ -209,19 +139,7 @@
         <w:rPr>
           <w:lang w:eastAsia="en-AU"/>
         </w:rPr>
-        <w:t>Game Objects and Scripts</w:t>
-      </w:r>
-      <w:r>
-        <w:rPr>
-          <w:lang w:eastAsia="en-AU"/>
-        </w:rPr>
-        <w:t xml:space="preserve"> </w:t>
-      </w:r>
-      <w:r>
-        <w:rPr>
-          <w:lang w:eastAsia="en-AU"/>
-        </w:rPr>
-        <w:t xml:space="preserve">Provide necessary technical details for any technical team member to implement at least the skeleton for each system in </w:t>
+        <w:t xml:space="preserve">Game Objects and Scripts Provide necessary technical details for any technical team member to implement at least the skeleton for each system in </w:t>
       </w:r>
       <w:r>
         <w:rPr>
@@ -353,23 +271,7 @@
           <w:bCs/>
           <w:lang w:eastAsia="en-AU"/>
         </w:rPr>
-        <w:t>Gameplay Systems</w:t>
-      </w:r>
-      <w:r>
-        <w:rPr>
-          <w:b/>
-          <w:bCs/>
-          <w:lang w:eastAsia="en-AU"/>
-        </w:rPr>
-        <w:t xml:space="preserve"> </w:t>
-      </w:r>
-      <w:r>
-        <w:rPr>
-          <w:b/>
-          <w:bCs/>
-          <w:lang w:eastAsia="en-AU"/>
-        </w:rPr>
-        <w:t xml:space="preserve">Describe in more detail your individual gameplay systems, including how they interact with other systems in your game, </w:t>
+        <w:t xml:space="preserve">Gameplay Systems Describe in more detail your individual gameplay systems, including how they interact with other systems in your game, </w:t>
       </w:r>
       <w:r>
         <w:rPr>
@@ -398,7 +300,19 @@
         <w:rPr>
           <w:lang w:eastAsia="en-AU"/>
         </w:rPr>
-        <w:t>Movement to the left and right as to dodge alien bullets</w:t>
+        <w:t xml:space="preserve">Movement to the left and right as to dodge </w:t>
+      </w:r>
+      <w:r>
+        <w:rPr>
+          <w:lang w:eastAsia="en-AU"/>
+        </w:rPr>
+        <w:t xml:space="preserve">randomly fired </w:t>
+      </w:r>
+      <w:r>
+        <w:rPr>
+          <w:lang w:eastAsia="en-AU"/>
+        </w:rPr>
+        <w:t>alien bullets</w:t>
       </w:r>
     </w:p>
     <w:p>
@@ -417,7 +331,6 @@
     <w:p>
       <w:pPr>
         <w:rPr>
-          <w:rFonts w:ascii="Times New Roman" w:hAnsi="Times New Roman" w:cs="Times New Roman"/>
           <w:lang w:eastAsia="en-AU"/>
         </w:rPr>
       </w:pPr>
@@ -427,6 +340,46 @@
         </w:rPr>
         <w:t xml:space="preserve">Cover to hide behind </w:t>
       </w:r>
+    </w:p>
+    <w:p>
+      <w:pPr>
+        <w:rPr>
+          <w:lang w:eastAsia="en-AU"/>
+        </w:rPr>
+      </w:pPr>
+      <w:r>
+        <w:rPr>
+          <w:lang w:eastAsia="en-AU"/>
+        </w:rPr>
+        <w:t>The aliens will scroll from left to right moving down whenever an alien touches the edge of the screen</w:t>
+      </w:r>
+    </w:p>
+    <w:p>
+      <w:pPr>
+        <w:rPr>
+          <w:lang w:eastAsia="en-AU"/>
+        </w:rPr>
+      </w:pPr>
+      <w:r>
+        <w:rPr>
+          <w:lang w:eastAsia="en-AU"/>
+        </w:rPr>
+        <w:t>A mothership will occasionally scroll across the screen, shooting it will give extra points</w:t>
+      </w:r>
+    </w:p>
+    <w:p>
+      <w:pPr>
+        <w:rPr>
+          <w:rFonts w:ascii="Times New Roman" w:hAnsi="Times New Roman" w:cs="Times New Roman"/>
+          <w:lang w:eastAsia="en-AU"/>
+        </w:rPr>
+      </w:pPr>
+      <w:r>
+        <w:rPr>
+          <w:lang w:eastAsia="en-AU"/>
+        </w:rPr>
+        <w:t>The less aliens on screen, the faster they move</w:t>
+      </w:r>
       <w:r>
         <w:rPr>
           <w:rFonts w:ascii="Times New Roman" w:hAnsi="Times New Roman" w:cs="Times New Roman"/>
@@ -462,50 +415,26 @@
           <w:rFonts w:ascii="Times New Roman" w:hAnsi="Times New Roman" w:cs="Times New Roman"/>
           <w:lang w:eastAsia="en-AU"/>
         </w:rPr>
-        <w:br/>
-      </w:r>
-      <w:r>
-        <w:rPr>
-          <w:lang w:eastAsia="en-AU"/>
-        </w:rPr>
-        <w:t>User Interface</w:t>
-      </w:r>
-      <w:r>
-        <w:rPr>
-          <w:lang w:eastAsia="en-AU"/>
-        </w:rPr>
-        <w:t xml:space="preserve"> </w:t>
-      </w:r>
-      <w:r>
-        <w:rPr>
-          <w:lang w:eastAsia="en-AU"/>
-        </w:rPr>
-        <w:t>Add user-interface design mock</w:t>
-      </w:r>
-      <w:r>
-        <w:rPr>
-          <w:lang w:eastAsia="en-AU"/>
-        </w:rPr>
-        <w:t>-</w:t>
-      </w:r>
-      <w:r>
-        <w:rPr>
-          <w:lang w:eastAsia="en-AU"/>
-        </w:rPr>
-        <w:t>up. Display any differences between PC and Mobile interfaces.</w:t>
-      </w:r>
-      <w:r>
-        <w:rPr>
-          <w:rFonts w:ascii="Times New Roman" w:hAnsi="Times New Roman" w:cs="Times New Roman"/>
-          <w:lang w:eastAsia="en-AU"/>
-        </w:rPr>
-        <w:br/>
-      </w:r>
-      <w:r>
-        <w:rPr>
-          <w:lang w:eastAsia="en-AU"/>
-        </w:rPr>
         <w:lastRenderedPageBreak/>
+        <w:br/>
+      </w:r>
+      <w:r>
+        <w:rPr>
+          <w:lang w:eastAsia="en-AU"/>
+        </w:rPr>
+        <w:t>User Interface Add user-interface design mock-up. Display any differences between PC and Mobile interfaces.</w:t>
+      </w:r>
+      <w:r>
+        <w:rPr>
+          <w:rFonts w:ascii="Times New Roman" w:hAnsi="Times New Roman" w:cs="Times New Roman"/>
+          <w:lang w:eastAsia="en-AU"/>
+        </w:rPr>
+        <w:br/>
+      </w:r>
+      <w:r>
+        <w:rPr>
+          <w:lang w:eastAsia="en-AU"/>
+        </w:rPr>
         <w:t>Figure 3 Example Mock-up Main Window</w:t>
       </w:r>
       <w:r>

</xml_diff>

<commit_message>
Update Space Invaders design doc.docx
</commit_message>
<xml_diff>
--- a/Space Invaders design doc.docx
+++ b/Space Invaders design doc.docx
@@ -29,7 +29,25 @@
           <w:bCs/>
           <w:lang w:eastAsia="en-AU"/>
         </w:rPr>
-        <w:t>Game ConceptDescribe the game concept here in 2-3 sentences. Focus on what the player can DO.</w:t>
+        <w:t xml:space="preserve">Game </w:t>
+      </w:r>
+      <w:proofErr w:type="spellStart"/>
+      <w:r>
+        <w:rPr>
+          <w:b/>
+          <w:bCs/>
+          <w:lang w:eastAsia="en-AU"/>
+        </w:rPr>
+        <w:t>ConceptDescribe</w:t>
+      </w:r>
+      <w:proofErr w:type="spellEnd"/>
+      <w:r>
+        <w:rPr>
+          <w:b/>
+          <w:bCs/>
+          <w:lang w:eastAsia="en-AU"/>
+        </w:rPr>
+        <w:t xml:space="preserve"> the game concept here in 2-3 sentences. Focus on what the player can DO.</w:t>
       </w:r>
     </w:p>
     <w:p>
@@ -57,7 +75,43 @@
           <w:bCs/>
           <w:lang w:eastAsia="en-AU"/>
         </w:rPr>
-        <w:t xml:space="preserve">Technical GoalsWhat are the technical aspects of your game that your team aim to deliver? E.g. Challenging AI, Procedural Generated </w:t>
+        <w:t xml:space="preserve">Technical </w:t>
+      </w:r>
+      <w:proofErr w:type="spellStart"/>
+      <w:r>
+        <w:rPr>
+          <w:b/>
+          <w:bCs/>
+          <w:lang w:eastAsia="en-AU"/>
+        </w:rPr>
+        <w:t>GoalsWhat</w:t>
+      </w:r>
+      <w:proofErr w:type="spellEnd"/>
+      <w:r>
+        <w:rPr>
+          <w:b/>
+          <w:bCs/>
+          <w:lang w:eastAsia="en-AU"/>
+        </w:rPr>
+        <w:t xml:space="preserve"> are the technical aspects of your game that your team aim to deliver? </w:t>
+      </w:r>
+      <w:proofErr w:type="gramStart"/>
+      <w:r>
+        <w:rPr>
+          <w:b/>
+          <w:bCs/>
+          <w:lang w:eastAsia="en-AU"/>
+        </w:rPr>
+        <w:t>E.g.</w:t>
+      </w:r>
+      <w:proofErr w:type="gramEnd"/>
+      <w:r>
+        <w:rPr>
+          <w:b/>
+          <w:bCs/>
+          <w:lang w:eastAsia="en-AU"/>
+        </w:rPr>
+        <w:t xml:space="preserve"> Challenging AI, Procedural Generated </w:t>
       </w:r>
       <w:r>
         <w:rPr>
@@ -118,7 +172,19 @@
         <w:rPr>
           <w:lang w:eastAsia="en-AU"/>
         </w:rPr>
-        <w:t>GitHub is the one used as it has the most intuitive user interface as well as the fact that I have the most experience with it.</w:t>
+        <w:t>GitHub is the one used as it has the most intuitive user interface</w:t>
+      </w:r>
+      <w:r>
+        <w:rPr>
+          <w:lang w:eastAsia="en-AU"/>
+        </w:rPr>
+        <w:t>,</w:t>
+      </w:r>
+      <w:r>
+        <w:rPr>
+          <w:lang w:eastAsia="en-AU"/>
+        </w:rPr>
+        <w:t xml:space="preserve"> as well as the fact that I have the most experience with it.</w:t>
       </w:r>
     </w:p>
     <w:p>

</xml_diff>

<commit_message>
small change to some text
</commit_message>
<xml_diff>
--- a/Space Invaders design doc.docx
+++ b/Space Invaders design doc.docx
@@ -5,6 +5,20 @@
     <w:p>
       <w:pPr>
         <w:rPr>
+          <w:rStyle w:val="TitleChar"/>
+        </w:rPr>
+      </w:pPr>
+      <w:r>
+        <w:rPr>
+          <w:rFonts w:ascii="Nunito" w:hAnsi="Nunito"/>
+          <w:color w:val="2D3B45"/>
+        </w:rPr>
+        <w:t>Document the design of your game, including the data structures and algorithms used, in a brief design document</w:t>
+      </w:r>
+    </w:p>
+    <w:p>
+      <w:pPr>
+        <w:rPr>
           <w:b/>
           <w:bCs/>
           <w:lang w:eastAsia="en-AU"/>
@@ -29,25 +43,23 @@
           <w:bCs/>
           <w:lang w:eastAsia="en-AU"/>
         </w:rPr>
-        <w:t xml:space="preserve">Game </w:t>
-      </w:r>
-      <w:proofErr w:type="spellStart"/>
+        <w:t>Game Concept</w:t>
+      </w:r>
       <w:r>
         <w:rPr>
           <w:b/>
           <w:bCs/>
           <w:lang w:eastAsia="en-AU"/>
         </w:rPr>
-        <w:t>ConceptDescribe</w:t>
-      </w:r>
-      <w:proofErr w:type="spellEnd"/>
+        <w:t xml:space="preserve"> </w:t>
+      </w:r>
       <w:r>
         <w:rPr>
           <w:b/>
           <w:bCs/>
           <w:lang w:eastAsia="en-AU"/>
         </w:rPr>
-        <w:t xml:space="preserve"> the game concept here in 2-3 sentences. Focus on what the player can DO.</w:t>
+        <w:t>Describe the game concept here in 2-3 sentences. Focus on what the player can DO.</w:t>
       </w:r>
     </w:p>
     <w:p>
@@ -60,7 +72,20 @@
         <w:rPr>
           <w:lang w:eastAsia="en-AU"/>
         </w:rPr>
-        <w:t>Space invaders is a 2d on rails shooter as you defend earth from the invading aliens scrolling down from space.</w:t>
+        <w:t>Space invaders is a 2d on rails shooter that sees you defending earth from invading aliens scrolling down from space with a blaster that shoots bullets as you dodge and weave through returning bullets.</w:t>
+      </w:r>
+    </w:p>
+    <w:p>
+      <w:pPr>
+        <w:rPr>
+          <w:lang w:eastAsia="en-AU"/>
+        </w:rPr>
+      </w:pPr>
+      <w:r>
+        <w:rPr>
+          <w:lang w:eastAsia="en-AU"/>
+        </w:rPr>
+        <w:t>Space invaders</w:t>
       </w:r>
       <w:r>
         <w:rPr>
@@ -75,25 +100,23 @@
           <w:bCs/>
           <w:lang w:eastAsia="en-AU"/>
         </w:rPr>
-        <w:t xml:space="preserve">Technical </w:t>
-      </w:r>
-      <w:proofErr w:type="spellStart"/>
+        <w:t>Technical Goals</w:t>
+      </w:r>
       <w:r>
         <w:rPr>
           <w:b/>
           <w:bCs/>
           <w:lang w:eastAsia="en-AU"/>
         </w:rPr>
-        <w:t>GoalsWhat</w:t>
-      </w:r>
-      <w:proofErr w:type="spellEnd"/>
+        <w:t xml:space="preserve"> </w:t>
+      </w:r>
       <w:r>
         <w:rPr>
           <w:b/>
           <w:bCs/>
           <w:lang w:eastAsia="en-AU"/>
         </w:rPr>
-        <w:t xml:space="preserve"> are the technical aspects of your game that your team aim to deliver? </w:t>
+        <w:t xml:space="preserve">What are the technical aspects of your game that your team aim to deliver? </w:t>
       </w:r>
       <w:proofErr w:type="gramStart"/>
       <w:r>
@@ -149,203 +172,230 @@
     <w:p>
       <w:pPr>
         <w:rPr>
+          <w:rFonts w:ascii="Times New Roman" w:hAnsi="Times New Roman" w:cs="Times New Roman"/>
           <w:lang w:eastAsia="en-AU"/>
         </w:rPr>
       </w:pPr>
+      <w:r>
+        <w:rPr>
+          <w:lang w:eastAsia="en-AU"/>
+        </w:rPr>
+        <w:t xml:space="preserve">GitHub is the </w:t>
+      </w:r>
+      <w:r>
+        <w:rPr>
+          <w:lang w:eastAsia="en-AU"/>
+        </w:rPr>
+        <w:t>source control being</w:t>
+      </w:r>
+      <w:r>
+        <w:rPr>
+          <w:lang w:eastAsia="en-AU"/>
+        </w:rPr>
+        <w:t xml:space="preserve"> used as </w:t>
+      </w:r>
+      <w:r>
+        <w:rPr>
+          <w:lang w:eastAsia="en-AU"/>
+        </w:rPr>
+        <w:t>I have found it to have</w:t>
+      </w:r>
+      <w:r>
+        <w:rPr>
+          <w:lang w:eastAsia="en-AU"/>
+        </w:rPr>
+        <w:t xml:space="preserve"> the most intuitive user interface</w:t>
+      </w:r>
+      <w:r>
+        <w:rPr>
+          <w:lang w:eastAsia="en-AU"/>
+        </w:rPr>
+        <w:t>,</w:t>
+      </w:r>
+      <w:r>
+        <w:rPr>
+          <w:lang w:eastAsia="en-AU"/>
+        </w:rPr>
+        <w:t xml:space="preserve"> as well as the fact that I have the most experience with it.</w:t>
+      </w:r>
+    </w:p>
+    <w:p>
+      <w:pPr>
+        <w:rPr>
+          <w:rFonts w:ascii="Times New Roman" w:hAnsi="Times New Roman" w:cs="Times New Roman"/>
+          <w:lang w:eastAsia="en-AU"/>
+        </w:rPr>
+      </w:pPr>
+      <w:hyperlink r:id="rId4" w:history="1">
+        <w:r>
+          <w:rPr>
+            <w:rStyle w:val="Hyperlink"/>
+            <w:rFonts w:ascii="Times New Roman" w:hAnsi="Times New Roman" w:cs="Times New Roman"/>
+            <w:lang w:eastAsia="en-AU"/>
+          </w:rPr>
+          <w:t>https://github.com/muildy/space-invaders-project</w:t>
+        </w:r>
+      </w:hyperlink>
+    </w:p>
+    <w:p>
+      <w:pPr>
+        <w:rPr>
+          <w:rFonts w:ascii="Times New Roman" w:hAnsi="Times New Roman" w:cs="Times New Roman"/>
+          <w:lang w:eastAsia="en-AU"/>
+        </w:rPr>
+      </w:pPr>
+      <w:r>
+        <w:rPr>
+          <w:rFonts w:ascii="Times New Roman" w:hAnsi="Times New Roman" w:cs="Times New Roman"/>
+          <w:lang w:eastAsia="en-AU"/>
+        </w:rPr>
+        <w:br/>
+      </w:r>
+      <w:r>
+        <w:rPr>
+          <w:lang w:eastAsia="en-AU"/>
+        </w:rPr>
+        <w:t xml:space="preserve">Game Objects and Scripts Provide necessary technical details for any technical team member to implement at least the skeleton for each system in </w:t>
+      </w:r>
+      <w:r>
+        <w:rPr>
+          <w:rFonts w:ascii="Times New Roman" w:hAnsi="Times New Roman" w:cs="Times New Roman"/>
+          <w:lang w:eastAsia="en-AU"/>
+        </w:rPr>
+        <w:br/>
+      </w:r>
+      <w:r>
+        <w:rPr>
+          <w:lang w:eastAsia="en-AU"/>
+        </w:rPr>
+        <w:t>your game, including classes/functions/properties/interfaces/inheritance/relationships. This can be done with:</w:t>
+      </w:r>
+      <w:r>
+        <w:rPr>
+          <w:rFonts w:ascii="Times New Roman" w:hAnsi="Times New Roman" w:cs="Times New Roman"/>
+          <w:lang w:eastAsia="en-AU"/>
+        </w:rPr>
+        <w:br/>
+      </w:r>
+      <w:r>
+        <w:rPr>
+          <w:lang w:eastAsia="en-AU"/>
+        </w:rPr>
+        <w:sym w:font="Symbol" w:char="F0B7"/>
+      </w:r>
+      <w:r>
+        <w:rPr>
+          <w:lang w:eastAsia="en-AU"/>
+        </w:rPr>
+        <w:t xml:space="preserve"> One or more UML Class and/or Collaboration diagrams describing the static architecture and</w:t>
+      </w:r>
+      <w:r>
+        <w:rPr>
+          <w:rFonts w:ascii="Times New Roman" w:hAnsi="Times New Roman" w:cs="Times New Roman"/>
+          <w:lang w:eastAsia="en-AU"/>
+        </w:rPr>
+        <w:br/>
+      </w:r>
+      <w:r>
+        <w:rPr>
+          <w:lang w:eastAsia="en-AU"/>
+        </w:rPr>
+        <w:sym w:font="Symbol" w:char="F0B7"/>
+      </w:r>
+      <w:r>
+        <w:rPr>
+          <w:lang w:eastAsia="en-AU"/>
+        </w:rPr>
+        <w:t xml:space="preserve"> One or more Sequence and/or Activity diagrams describing specific parts of the run-time behaviour. These are </w:t>
+      </w:r>
+      <w:r>
+        <w:rPr>
+          <w:rFonts w:ascii="Times New Roman" w:hAnsi="Times New Roman" w:cs="Times New Roman"/>
+          <w:lang w:eastAsia="en-AU"/>
+        </w:rPr>
+        <w:br/>
+      </w:r>
+      <w:r>
+        <w:rPr>
+          <w:lang w:eastAsia="en-AU"/>
+        </w:rPr>
+        <w:t>often in response to a particular use-case</w:t>
+      </w:r>
+      <w:r>
+        <w:rPr>
+          <w:rFonts w:ascii="Times New Roman" w:hAnsi="Times New Roman" w:cs="Times New Roman"/>
+          <w:lang w:eastAsia="en-AU"/>
+        </w:rPr>
+        <w:br/>
+      </w:r>
+      <w:r>
+        <w:rPr>
+          <w:lang w:eastAsia="en-AU"/>
+        </w:rPr>
+        <w:sym w:font="Symbol" w:char="F0B7"/>
+      </w:r>
+      <w:r>
+        <w:rPr>
+          <w:lang w:eastAsia="en-AU"/>
+        </w:rPr>
+        <w:t xml:space="preserve"> Supporting text to help explain the diagrams, when and if necessary</w:t>
+      </w:r>
+      <w:r>
+        <w:rPr>
+          <w:rFonts w:ascii="Times New Roman" w:hAnsi="Times New Roman" w:cs="Times New Roman"/>
+          <w:lang w:eastAsia="en-AU"/>
+        </w:rPr>
+        <w:br/>
+      </w:r>
+      <w:r>
+        <w:rPr>
+          <w:lang w:eastAsia="en-AU"/>
+        </w:rPr>
+        <w:t xml:space="preserve">For example, include class diagrams for each Game object that requires a custom script, and include information about </w:t>
+      </w:r>
+      <w:r>
+        <w:rPr>
+          <w:rFonts w:ascii="Times New Roman" w:hAnsi="Times New Roman" w:cs="Times New Roman"/>
+          <w:lang w:eastAsia="en-AU"/>
+        </w:rPr>
+        <w:br/>
+      </w:r>
+      <w:r>
+        <w:rPr>
+          <w:lang w:eastAsia="en-AU"/>
+        </w:rPr>
+        <w:t>what it does, what data types it manages, and other notes a programmer might need to write that code</w:t>
+      </w:r>
+    </w:p>
+    <w:p>
+      <w:pPr>
+        <w:rPr>
+          <w:u w:val="single"/>
+          <w:lang w:eastAsia="en-AU"/>
+        </w:rPr>
+      </w:pPr>
+      <w:r>
+        <w:rPr>
+          <w:rFonts w:ascii="Times New Roman" w:hAnsi="Times New Roman" w:cs="Times New Roman"/>
+          <w:lang w:eastAsia="en-AU"/>
+        </w:rPr>
+        <w:br/>
+      </w:r>
       <w:r>
         <w:rPr>
           <w:b/>
           <w:bCs/>
           <w:lang w:eastAsia="en-AU"/>
         </w:rPr>
-        <w:t xml:space="preserve">Source Control Which source control will be used? What rules should all team members adhere to when using source control? </w:t>
-      </w:r>
-    </w:p>
-    <w:p>
-      <w:pPr>
-        <w:rPr>
-          <w:rFonts w:ascii="Times New Roman" w:hAnsi="Times New Roman" w:cs="Times New Roman"/>
-          <w:lang w:eastAsia="en-AU"/>
-        </w:rPr>
-      </w:pPr>
-      <w:r>
-        <w:rPr>
-          <w:lang w:eastAsia="en-AU"/>
-        </w:rPr>
-        <w:t>GitHub is the one used as it has the most intuitive user interface</w:t>
-      </w:r>
-      <w:r>
-        <w:rPr>
-          <w:lang w:eastAsia="en-AU"/>
-        </w:rPr>
-        <w:t>,</w:t>
-      </w:r>
-      <w:r>
-        <w:rPr>
-          <w:lang w:eastAsia="en-AU"/>
-        </w:rPr>
-        <w:t xml:space="preserve"> as well as the fact that I have the most experience with it.</w:t>
-      </w:r>
-    </w:p>
-    <w:p>
-      <w:pPr>
-        <w:rPr>
-          <w:rFonts w:ascii="Times New Roman" w:hAnsi="Times New Roman" w:cs="Times New Roman"/>
-          <w:lang w:eastAsia="en-AU"/>
-        </w:rPr>
-      </w:pPr>
-      <w:r>
-        <w:rPr>
-          <w:rFonts w:ascii="Times New Roman" w:hAnsi="Times New Roman" w:cs="Times New Roman"/>
-          <w:lang w:eastAsia="en-AU"/>
-        </w:rPr>
-        <w:br/>
-      </w:r>
-      <w:r>
-        <w:rPr>
-          <w:lang w:eastAsia="en-AU"/>
-        </w:rPr>
-        <w:t xml:space="preserve">Game Objects and Scripts Provide necessary technical details for any technical team member to implement at least the skeleton for each system in </w:t>
-      </w:r>
-      <w:r>
-        <w:rPr>
-          <w:rFonts w:ascii="Times New Roman" w:hAnsi="Times New Roman" w:cs="Times New Roman"/>
-          <w:lang w:eastAsia="en-AU"/>
-        </w:rPr>
-        <w:br/>
-      </w:r>
-      <w:r>
-        <w:rPr>
-          <w:lang w:eastAsia="en-AU"/>
-        </w:rPr>
-        <w:t>your game, including classes/functions/properties/interfaces/inheritance/relationships. This can be done with:</w:t>
-      </w:r>
-      <w:r>
-        <w:rPr>
-          <w:rFonts w:ascii="Times New Roman" w:hAnsi="Times New Roman" w:cs="Times New Roman"/>
-          <w:lang w:eastAsia="en-AU"/>
-        </w:rPr>
-        <w:br/>
-      </w:r>
-      <w:r>
-        <w:rPr>
-          <w:lang w:eastAsia="en-AU"/>
-        </w:rPr>
-        <w:sym w:font="Symbol" w:char="F0B7"/>
-      </w:r>
-      <w:r>
-        <w:rPr>
-          <w:lang w:eastAsia="en-AU"/>
-        </w:rPr>
-        <w:t xml:space="preserve"> One or more UML Class and/or Collaboration diagrams describing the static architecture and</w:t>
-      </w:r>
-      <w:r>
-        <w:rPr>
-          <w:rFonts w:ascii="Times New Roman" w:hAnsi="Times New Roman" w:cs="Times New Roman"/>
-          <w:lang w:eastAsia="en-AU"/>
-        </w:rPr>
-        <w:br/>
-      </w:r>
-      <w:r>
-        <w:rPr>
-          <w:lang w:eastAsia="en-AU"/>
-        </w:rPr>
-        <w:sym w:font="Symbol" w:char="F0B7"/>
-      </w:r>
-      <w:r>
-        <w:rPr>
-          <w:lang w:eastAsia="en-AU"/>
-        </w:rPr>
-        <w:t xml:space="preserve"> One or more Sequence and/or Activity diagrams describing specific parts of the run-time behaviour. These are </w:t>
-      </w:r>
-      <w:r>
-        <w:rPr>
-          <w:rFonts w:ascii="Times New Roman" w:hAnsi="Times New Roman" w:cs="Times New Roman"/>
-          <w:lang w:eastAsia="en-AU"/>
-        </w:rPr>
-        <w:br/>
-      </w:r>
-      <w:r>
-        <w:rPr>
-          <w:lang w:eastAsia="en-AU"/>
-        </w:rPr>
-        <w:t>often in response to a particular use-case</w:t>
-      </w:r>
-      <w:r>
-        <w:rPr>
-          <w:rFonts w:ascii="Times New Roman" w:hAnsi="Times New Roman" w:cs="Times New Roman"/>
-          <w:lang w:eastAsia="en-AU"/>
-        </w:rPr>
-        <w:br/>
-      </w:r>
-      <w:r>
-        <w:rPr>
-          <w:lang w:eastAsia="en-AU"/>
-        </w:rPr>
-        <w:sym w:font="Symbol" w:char="F0B7"/>
-      </w:r>
-      <w:r>
-        <w:rPr>
-          <w:lang w:eastAsia="en-AU"/>
-        </w:rPr>
-        <w:t xml:space="preserve"> Supporting text to help explain the diagrams, when and if necessary</w:t>
-      </w:r>
-      <w:r>
-        <w:rPr>
-          <w:rFonts w:ascii="Times New Roman" w:hAnsi="Times New Roman" w:cs="Times New Roman"/>
-          <w:lang w:eastAsia="en-AU"/>
-        </w:rPr>
-        <w:br/>
-      </w:r>
-      <w:r>
-        <w:rPr>
-          <w:lang w:eastAsia="en-AU"/>
-        </w:rPr>
-        <w:t xml:space="preserve">For example, include class diagrams for each Game object that requires a custom script, and include information about </w:t>
-      </w:r>
-      <w:r>
-        <w:rPr>
-          <w:rFonts w:ascii="Times New Roman" w:hAnsi="Times New Roman" w:cs="Times New Roman"/>
-          <w:lang w:eastAsia="en-AU"/>
-        </w:rPr>
-        <w:br/>
-      </w:r>
-      <w:r>
-        <w:rPr>
-          <w:lang w:eastAsia="en-AU"/>
-        </w:rPr>
-        <w:t>what it does, what data types it manages, and other notes a programmer might need to write that code</w:t>
-      </w:r>
-    </w:p>
-    <w:p>
-      <w:pPr>
-        <w:rPr>
-          <w:u w:val="single"/>
-          <w:lang w:eastAsia="en-AU"/>
-        </w:rPr>
-      </w:pPr>
-      <w:r>
-        <w:rPr>
-          <w:rFonts w:ascii="Times New Roman" w:hAnsi="Times New Roman" w:cs="Times New Roman"/>
-          <w:lang w:eastAsia="en-AU"/>
-        </w:rPr>
-        <w:br/>
-      </w:r>
-      <w:r>
-        <w:rPr>
+        <w:t xml:space="preserve">Gameplay Systems Describe in more detail your individual gameplay systems, including how they interact with other systems in your game, </w:t>
+      </w:r>
+      <w:r>
+        <w:rPr>
+          <w:rFonts w:ascii="Times New Roman" w:hAnsi="Times New Roman" w:cs="Times New Roman"/>
           <w:b/>
           <w:bCs/>
           <w:lang w:eastAsia="en-AU"/>
         </w:rPr>
-        <w:t xml:space="preserve">Gameplay Systems Describe in more detail your individual gameplay systems, including how they interact with other systems in your game, </w:t>
-      </w:r>
-      <w:r>
-        <w:rPr>
-          <w:rFonts w:ascii="Times New Roman" w:hAnsi="Times New Roman" w:cs="Times New Roman"/>
-          <w:b/>
-          <w:bCs/>
-          <w:lang w:eastAsia="en-AU"/>
-        </w:rPr>
         <w:br/>
       </w:r>
       <w:r>
@@ -430,6 +480,7 @@
         <w:rPr>
           <w:lang w:eastAsia="en-AU"/>
         </w:rPr>
+        <w:lastRenderedPageBreak/>
         <w:t>A mothership will occasionally scroll across the screen, shooting it will give extra points</w:t>
       </w:r>
     </w:p>
@@ -481,7 +532,6 @@
           <w:rFonts w:ascii="Times New Roman" w:hAnsi="Times New Roman" w:cs="Times New Roman"/>
           <w:lang w:eastAsia="en-AU"/>
         </w:rPr>
-        <w:lastRenderedPageBreak/>
         <w:br/>
       </w:r>
       <w:r>
@@ -517,9 +567,9 @@
           <w:lang w:eastAsia="en-AU"/>
         </w:rPr>
         <w:drawing>
-          <wp:inline distT="0" distB="0" distL="0" distR="0" wp14:anchorId="7062EAE2" wp14:editId="2D8AA2E5">
-            <wp:extent cx="5731510" cy="3016250"/>
-            <wp:effectExtent l="0" t="0" r="2540" b="0"/>
+          <wp:inline distT="0" distB="0" distL="0" distR="0" wp14:anchorId="7062EAE2" wp14:editId="3851B2DD">
+            <wp:extent cx="3927944" cy="2067109"/>
+            <wp:effectExtent l="0" t="0" r="0" b="0"/>
             <wp:docPr id="1" name="Picture 1"/>
             <wp:cNvGraphicFramePr>
               <a:graphicFrameLocks xmlns:a="http://schemas.openxmlformats.org/drawingml/2006/main" noChangeAspect="1"/>
@@ -534,7 +584,7 @@
                     </pic:cNvPicPr>
                   </pic:nvPicPr>
                   <pic:blipFill>
-                    <a:blip r:embed="rId4">
+                    <a:blip r:embed="rId5" cstate="print">
                       <a:extLst>
                         <a:ext uri="{28A0092B-C50C-407E-A947-70E740481C1C}">
                           <a14:useLocalDpi xmlns:a14="http://schemas.microsoft.com/office/drawing/2010/main" val="0"/>
@@ -549,7 +599,7 @@
                   <pic:spPr bwMode="auto">
                     <a:xfrm>
                       <a:off x="0" y="0"/>
-                      <a:ext cx="5731510" cy="3016250"/>
+                      <a:ext cx="3935540" cy="2071106"/>
                     </a:xfrm>
                     <a:prstGeom prst="rect">
                       <a:avLst/>
@@ -566,7 +616,37 @@
         </w:drawing>
       </w:r>
     </w:p>
-    <w:p/>
+    <w:p>
+      <w:r>
+        <w:t>A title of the game and two buttons,</w:t>
+      </w:r>
+    </w:p>
+    <w:p>
+      <w:r>
+        <w:t xml:space="preserve">The title </w:t>
+      </w:r>
+      <w:proofErr w:type="gramStart"/>
+      <w:r>
+        <w:t>states</w:t>
+      </w:r>
+      <w:proofErr w:type="gramEnd"/>
+      <w:r>
+        <w:t xml:space="preserve"> “space invaders” and the buttons say “start” and “quit”</w:t>
+      </w:r>
+    </w:p>
+    <w:p>
+      <w:r>
+        <w:t>The start button leads directly into the game,</w:t>
+      </w:r>
+    </w:p>
+    <w:p>
+      <w:r>
+        <w:t>And the quit button terminates the window</w:t>
+      </w:r>
+      <w:r>
+        <w:t>.</w:t>
+      </w:r>
+    </w:p>
     <w:sectPr>
       <w:pgSz w:w="11906" w:h="16838"/>
       <w:pgMar w:top="1440" w:right="1440" w:bottom="1440" w:left="1440" w:header="708" w:footer="708" w:gutter="0"/>
@@ -1042,6 +1122,29 @@
       <w:szCs w:val="56"/>
     </w:rPr>
   </w:style>
+  <w:style w:type="character" w:styleId="Hyperlink">
+    <w:name w:val="Hyperlink"/>
+    <w:basedOn w:val="DefaultParagraphFont"/>
+    <w:uiPriority w:val="99"/>
+    <w:unhideWhenUsed/>
+    <w:rsid w:val="00A522ED"/>
+    <w:rPr>
+      <w:color w:val="0563C1" w:themeColor="hyperlink"/>
+      <w:u w:val="single"/>
+    </w:rPr>
+  </w:style>
+  <w:style w:type="character" w:styleId="UnresolvedMention">
+    <w:name w:val="Unresolved Mention"/>
+    <w:basedOn w:val="DefaultParagraphFont"/>
+    <w:uiPriority w:val="99"/>
+    <w:semiHidden/>
+    <w:unhideWhenUsed/>
+    <w:rsid w:val="00A522ED"/>
+    <w:rPr>
+      <w:color w:val="605E5C"/>
+      <w:shd w:val="clear" w:color="auto" w:fill="E1DFDD"/>
+    </w:rPr>
+  </w:style>
 </w:styles>
 </file>
 

</xml_diff>

<commit_message>
Added death screen + misc alterations
Added death, and its screen, and respawning enemies
</commit_message>
<xml_diff>
--- a/Space Invaders design doc.docx
+++ b/Space Invaders design doc.docx
@@ -6,11 +6,12 @@
       <w:pPr>
         <w:rPr>
           <w:rStyle w:val="TitleChar"/>
-        </w:rPr>
-      </w:pPr>
-      <w:r>
-        <w:rPr>
-          <w:rFonts w:ascii="Nunito" w:hAnsi="Nunito"/>
+          <w:rFonts w:asciiTheme="minorHAnsi" w:hAnsiTheme="minorHAnsi" w:cstheme="minorHAnsi"/>
+        </w:rPr>
+      </w:pPr>
+      <w:r>
+        <w:rPr>
+          <w:rFonts w:cstheme="minorHAnsi"/>
           <w:color w:val="2D3B45"/>
         </w:rPr>
         <w:t>Document the design of your game, including the data structures and algorithms used, in a brief design document</w:t>
@@ -19,6 +20,7 @@
     <w:p>
       <w:pPr>
         <w:rPr>
+          <w:rFonts w:cstheme="minorHAnsi"/>
           <w:b/>
           <w:bCs/>
           <w:lang w:eastAsia="en-AU"/>
@@ -32,188 +34,152 @@
       </w:r>
       <w:r>
         <w:rPr>
-          <w:rFonts w:ascii="Times New Roman" w:hAnsi="Times New Roman" w:cs="Times New Roman"/>
+          <w:rFonts w:cstheme="minorHAnsi"/>
           <w:lang w:eastAsia="en-AU"/>
         </w:rPr>
         <w:br/>
       </w:r>
       <w:r>
         <w:rPr>
+          <w:rStyle w:val="Heading1Char"/>
+        </w:rPr>
+        <w:t>Game Concept</w:t>
+      </w:r>
+      <w:r>
+        <w:rPr>
+          <w:rFonts w:cstheme="minorHAnsi"/>
           <w:b/>
           <w:bCs/>
           <w:lang w:eastAsia="en-AU"/>
         </w:rPr>
-        <w:t>Game Concept</w:t>
-      </w:r>
-      <w:r>
-        <w:rPr>
+        <w:t xml:space="preserve"> </w:t>
+      </w:r>
+    </w:p>
+    <w:p>
+      <w:pPr>
+        <w:rPr>
+          <w:rFonts w:cstheme="minorHAnsi"/>
+          <w:lang w:eastAsia="en-AU"/>
+        </w:rPr>
+      </w:pPr>
+      <w:r>
+        <w:rPr>
+          <w:rFonts w:cstheme="minorHAnsi"/>
+          <w:lang w:eastAsia="en-AU"/>
+        </w:rPr>
+        <w:t>Space invaders is a simple 2d arcade retro game where you dodge projectiles fired from aliens and fire back to protect earth and accrue score.</w:t>
+      </w:r>
+    </w:p>
+    <w:p>
+      <w:pPr>
+        <w:rPr>
+          <w:rFonts w:cstheme="minorHAnsi"/>
+          <w:lang w:eastAsia="en-AU"/>
+        </w:rPr>
+      </w:pPr>
+      <w:r>
+        <w:rPr>
+          <w:rStyle w:val="Heading1Char"/>
+        </w:rPr>
+        <w:t>Technical goals</w:t>
+      </w:r>
+      <w:r>
+        <w:rPr>
+          <w:rFonts w:cstheme="minorHAnsi"/>
           <w:b/>
           <w:bCs/>
           <w:lang w:eastAsia="en-AU"/>
         </w:rPr>
-        <w:t xml:space="preserve"> </w:t>
-      </w:r>
-      <w:r>
-        <w:rPr>
-          <w:b/>
-          <w:bCs/>
-          <w:lang w:eastAsia="en-AU"/>
-        </w:rPr>
-        <w:t>Describe the game concept here in 2-3 sentences. Focus on what the player can DO.</w:t>
-      </w:r>
-    </w:p>
-    <w:p>
-      <w:pPr>
-        <w:rPr>
-          <w:lang w:eastAsia="en-AU"/>
-        </w:rPr>
-      </w:pPr>
-      <w:r>
-        <w:rPr>
-          <w:lang w:eastAsia="en-AU"/>
-        </w:rPr>
-        <w:t>Space invaders is a 2d on rails shooter that sees you defending earth from invading aliens scrolling down from space with a blaster that shoots bullets as you dodge and weave through returning bullets.</w:t>
-      </w:r>
-    </w:p>
-    <w:p>
-      <w:pPr>
-        <w:rPr>
-          <w:lang w:eastAsia="en-AU"/>
-        </w:rPr>
-      </w:pPr>
-      <w:r>
-        <w:rPr>
-          <w:lang w:eastAsia="en-AU"/>
-        </w:rPr>
-        <w:t>Space invaders</w:t>
-      </w:r>
-      <w:r>
-        <w:rPr>
-          <w:rFonts w:ascii="Times New Roman" w:hAnsi="Times New Roman" w:cs="Times New Roman"/>
-          <w:lang w:eastAsia="en-AU"/>
-        </w:rPr>
         <w:br/>
       </w:r>
       <w:r>
         <w:rPr>
-          <w:b/>
-          <w:bCs/>
-          <w:lang w:eastAsia="en-AU"/>
-        </w:rPr>
-        <w:t>Technical Goals</w:t>
-      </w:r>
-      <w:r>
-        <w:rPr>
-          <w:b/>
-          <w:bCs/>
-          <w:lang w:eastAsia="en-AU"/>
-        </w:rPr>
-        <w:t xml:space="preserve"> </w:t>
-      </w:r>
-      <w:r>
-        <w:rPr>
-          <w:b/>
-          <w:bCs/>
-          <w:lang w:eastAsia="en-AU"/>
-        </w:rPr>
-        <w:t xml:space="preserve">What are the technical aspects of your game that your team aim to deliver? </w:t>
-      </w:r>
-      <w:proofErr w:type="gramStart"/>
-      <w:r>
-        <w:rPr>
-          <w:b/>
-          <w:bCs/>
-          <w:lang w:eastAsia="en-AU"/>
-        </w:rPr>
-        <w:t>E.g.</w:t>
-      </w:r>
-      <w:proofErr w:type="gramEnd"/>
-      <w:r>
-        <w:rPr>
-          <w:b/>
-          <w:bCs/>
-          <w:lang w:eastAsia="en-AU"/>
-        </w:rPr>
-        <w:t xml:space="preserve"> Challenging AI, Procedural Generated </w:t>
-      </w:r>
-      <w:r>
-        <w:rPr>
-          <w:rFonts w:ascii="Times New Roman" w:hAnsi="Times New Roman" w:cs="Times New Roman"/>
-          <w:b/>
-          <w:bCs/>
-          <w:lang w:eastAsia="en-AU"/>
-        </w:rPr>
-        <w:br/>
-      </w:r>
-      <w:r>
-        <w:rPr>
-          <w:b/>
-          <w:bCs/>
-          <w:lang w:eastAsia="en-AU"/>
-        </w:rPr>
-        <w:t>Levels, Interesting Jetpack mechanics.</w:t>
-      </w:r>
-      <w:r>
-        <w:rPr>
-          <w:rFonts w:ascii="Times New Roman" w:hAnsi="Times New Roman" w:cs="Times New Roman"/>
-          <w:b/>
-          <w:bCs/>
-          <w:lang w:eastAsia="en-AU"/>
-        </w:rPr>
-        <w:br/>
-      </w:r>
-      <w:r>
-        <w:rPr>
-          <w:lang w:eastAsia="en-AU"/>
-        </w:rPr>
-        <w:t>the goals are to make a functional space invaders clone, that will have random firing from the aliens and point accumulation from the player as they aim to shoot down the aliens</w:t>
-      </w:r>
-    </w:p>
-    <w:p>
-      <w:pPr>
-        <w:rPr>
-          <w:rFonts w:ascii="Times New Roman" w:hAnsi="Times New Roman" w:cs="Times New Roman"/>
-          <w:lang w:eastAsia="en-AU"/>
-        </w:rPr>
-      </w:pPr>
-      <w:r>
-        <w:rPr>
+          <w:rFonts w:cstheme="minorHAnsi"/>
+          <w:lang w:eastAsia="en-AU"/>
+        </w:rPr>
+        <w:t xml:space="preserve">the goals </w:t>
+      </w:r>
+      <w:r>
+        <w:rPr>
+          <w:rFonts w:cstheme="minorHAnsi"/>
+          <w:lang w:eastAsia="en-AU"/>
+        </w:rPr>
+        <w:t xml:space="preserve">of this project </w:t>
+      </w:r>
+      <w:r>
+        <w:rPr>
+          <w:rFonts w:cstheme="minorHAnsi"/>
+          <w:lang w:eastAsia="en-AU"/>
+        </w:rPr>
+        <w:t>are to make a functional space invaders clone, that will have random firing from the aliens and point accumulation from the player as they aim to shoot down the aliens</w:t>
+      </w:r>
+    </w:p>
+    <w:p>
+      <w:pPr>
+        <w:pStyle w:val="Heading1"/>
+        <w:rPr>
+          <w:lang w:eastAsia="en-AU"/>
+        </w:rPr>
+      </w:pPr>
+      <w:r>
+        <w:rPr>
+          <w:lang w:eastAsia="en-AU"/>
+        </w:rPr>
+        <w:t>Source control</w:t>
+      </w:r>
+    </w:p>
+    <w:p>
+      <w:pPr>
+        <w:rPr>
+          <w:rFonts w:cstheme="minorHAnsi"/>
+          <w:lang w:eastAsia="en-AU"/>
+        </w:rPr>
+      </w:pPr>
+      <w:r>
+        <w:rPr>
+          <w:rFonts w:cstheme="minorHAnsi"/>
           <w:lang w:eastAsia="en-AU"/>
         </w:rPr>
         <w:t xml:space="preserve">GitHub is the </w:t>
       </w:r>
       <w:r>
         <w:rPr>
+          <w:rFonts w:cstheme="minorHAnsi"/>
           <w:lang w:eastAsia="en-AU"/>
         </w:rPr>
         <w:t>source control being</w:t>
       </w:r>
       <w:r>
         <w:rPr>
+          <w:rFonts w:cstheme="minorHAnsi"/>
           <w:lang w:eastAsia="en-AU"/>
         </w:rPr>
         <w:t xml:space="preserve"> used as </w:t>
       </w:r>
       <w:r>
         <w:rPr>
+          <w:rFonts w:cstheme="minorHAnsi"/>
           <w:lang w:eastAsia="en-AU"/>
         </w:rPr>
         <w:t>I have found it to have</w:t>
       </w:r>
       <w:r>
         <w:rPr>
+          <w:rFonts w:cstheme="minorHAnsi"/>
           <w:lang w:eastAsia="en-AU"/>
         </w:rPr>
         <w:t xml:space="preserve"> the most intuitive user interface</w:t>
       </w:r>
       <w:r>
         <w:rPr>
+          <w:rFonts w:cstheme="minorHAnsi"/>
           <w:lang w:eastAsia="en-AU"/>
         </w:rPr>
         <w:t>,</w:t>
       </w:r>
       <w:r>
         <w:rPr>
+          <w:rFonts w:cstheme="minorHAnsi"/>
           <w:lang w:eastAsia="en-AU"/>
         </w:rPr>
         <w:t xml:space="preserve"> as well as the fact that I have the most experience with it.</w:t>
@@ -222,7 +188,7 @@
     <w:p>
       <w:pPr>
         <w:rPr>
-          <w:rFonts w:ascii="Times New Roman" w:hAnsi="Times New Roman" w:cs="Times New Roman"/>
+          <w:rFonts w:cstheme="minorHAnsi"/>
           <w:lang w:eastAsia="en-AU"/>
         </w:rPr>
       </w:pPr>
@@ -230,7 +196,7 @@
         <w:r>
           <w:rPr>
             <w:rStyle w:val="Hyperlink"/>
-            <w:rFonts w:ascii="Times New Roman" w:hAnsi="Times New Roman" w:cs="Times New Roman"/>
+            <w:rFonts w:cstheme="minorHAnsi"/>
             <w:lang w:eastAsia="en-AU"/>
           </w:rPr>
           <w:t>https://github.com/muildy/space-invaders-project</w:t>
@@ -240,149 +206,132 @@
     <w:p>
       <w:pPr>
         <w:rPr>
-          <w:rFonts w:ascii="Times New Roman" w:hAnsi="Times New Roman" w:cs="Times New Roman"/>
-          <w:lang w:eastAsia="en-AU"/>
-        </w:rPr>
-      </w:pPr>
-      <w:r>
-        <w:rPr>
-          <w:rFonts w:ascii="Times New Roman" w:hAnsi="Times New Roman" w:cs="Times New Roman"/>
+          <w:rFonts w:cstheme="minorHAnsi"/>
+          <w:lang w:eastAsia="en-AU"/>
+        </w:rPr>
+      </w:pPr>
+      <w:r>
+        <w:rPr>
+          <w:rFonts w:cstheme="minorHAnsi"/>
           <w:lang w:eastAsia="en-AU"/>
         </w:rPr>
         <w:br/>
-      </w:r>
-      <w:r>
-        <w:rPr>
-          <w:lang w:eastAsia="en-AU"/>
-        </w:rPr>
         <w:t xml:space="preserve">Game Objects and Scripts Provide necessary technical details for any technical team member to implement at least the skeleton for each system in </w:t>
       </w:r>
       <w:r>
         <w:rPr>
-          <w:rFonts w:ascii="Times New Roman" w:hAnsi="Times New Roman" w:cs="Times New Roman"/>
+          <w:rFonts w:cstheme="minorHAnsi"/>
           <w:lang w:eastAsia="en-AU"/>
         </w:rPr>
         <w:br/>
-      </w:r>
-      <w:r>
-        <w:rPr>
-          <w:lang w:eastAsia="en-AU"/>
-        </w:rPr>
         <w:t>your game, including classes/functions/properties/interfaces/inheritance/relationships. This can be done with:</w:t>
       </w:r>
       <w:r>
         <w:rPr>
-          <w:rFonts w:ascii="Times New Roman" w:hAnsi="Times New Roman" w:cs="Times New Roman"/>
+          <w:rFonts w:cstheme="minorHAnsi"/>
           <w:lang w:eastAsia="en-AU"/>
         </w:rPr>
         <w:br/>
       </w:r>
       <w:r>
         <w:rPr>
+          <w:rFonts w:cstheme="minorHAnsi"/>
           <w:lang w:eastAsia="en-AU"/>
         </w:rPr>
         <w:sym w:font="Symbol" w:char="F0B7"/>
       </w:r>
       <w:r>
         <w:rPr>
-          <w:lang w:eastAsia="en-AU"/>
-        </w:rPr>
-        <w:t xml:space="preserve"> One or more UML Class and/or Collaboration diagrams describing the static architecture and</w:t>
-      </w:r>
-      <w:r>
-        <w:rPr>
-          <w:rFonts w:ascii="Times New Roman" w:hAnsi="Times New Roman" w:cs="Times New Roman"/>
+          <w:rFonts w:cstheme="minorHAnsi"/>
+          <w:lang w:eastAsia="en-AU"/>
+        </w:rPr>
+        <w:t xml:space="preserve"> One or more UML Class describing the static architecture and</w:t>
+      </w:r>
+      <w:r>
+        <w:rPr>
+          <w:rFonts w:cstheme="minorHAnsi"/>
           <w:lang w:eastAsia="en-AU"/>
         </w:rPr>
         <w:br/>
       </w:r>
       <w:r>
         <w:rPr>
+          <w:rFonts w:cstheme="minorHAnsi"/>
           <w:lang w:eastAsia="en-AU"/>
         </w:rPr>
         <w:sym w:font="Symbol" w:char="F0B7"/>
       </w:r>
       <w:r>
         <w:rPr>
+          <w:rFonts w:cstheme="minorHAnsi"/>
           <w:lang w:eastAsia="en-AU"/>
         </w:rPr>
         <w:t xml:space="preserve"> One or more Sequence and/or Activity diagrams describing specific parts of the run-time behaviour. These are </w:t>
       </w:r>
       <w:r>
         <w:rPr>
-          <w:rFonts w:ascii="Times New Roman" w:hAnsi="Times New Roman" w:cs="Times New Roman"/>
+          <w:rFonts w:cstheme="minorHAnsi"/>
           <w:lang w:eastAsia="en-AU"/>
         </w:rPr>
         <w:br/>
-      </w:r>
-      <w:r>
-        <w:rPr>
-          <w:lang w:eastAsia="en-AU"/>
-        </w:rPr>
         <w:t>often in response to a particular use-case</w:t>
       </w:r>
       <w:r>
         <w:rPr>
-          <w:rFonts w:ascii="Times New Roman" w:hAnsi="Times New Roman" w:cs="Times New Roman"/>
+          <w:rFonts w:cstheme="minorHAnsi"/>
           <w:lang w:eastAsia="en-AU"/>
         </w:rPr>
         <w:br/>
       </w:r>
       <w:r>
         <w:rPr>
+          <w:rFonts w:cstheme="minorHAnsi"/>
           <w:lang w:eastAsia="en-AU"/>
         </w:rPr>
         <w:sym w:font="Symbol" w:char="F0B7"/>
       </w:r>
       <w:r>
         <w:rPr>
+          <w:rFonts w:cstheme="minorHAnsi"/>
           <w:lang w:eastAsia="en-AU"/>
         </w:rPr>
         <w:t xml:space="preserve"> Supporting text to help explain the diagrams, when and if necessary</w:t>
       </w:r>
       <w:r>
         <w:rPr>
-          <w:rFonts w:ascii="Times New Roman" w:hAnsi="Times New Roman" w:cs="Times New Roman"/>
+          <w:rFonts w:cstheme="minorHAnsi"/>
           <w:lang w:eastAsia="en-AU"/>
         </w:rPr>
         <w:br/>
-      </w:r>
-      <w:r>
-        <w:rPr>
-          <w:lang w:eastAsia="en-AU"/>
-        </w:rPr>
         <w:t xml:space="preserve">For example, include class diagrams for each Game object that requires a custom script, and include information about </w:t>
       </w:r>
       <w:r>
         <w:rPr>
-          <w:rFonts w:ascii="Times New Roman" w:hAnsi="Times New Roman" w:cs="Times New Roman"/>
+          <w:rFonts w:cstheme="minorHAnsi"/>
           <w:lang w:eastAsia="en-AU"/>
         </w:rPr>
         <w:br/>
-      </w:r>
-      <w:r>
-        <w:rPr>
-          <w:lang w:eastAsia="en-AU"/>
-        </w:rPr>
         <w:t>what it does, what data types it manages, and other notes a programmer might need to write that code</w:t>
       </w:r>
     </w:p>
     <w:p>
       <w:pPr>
         <w:rPr>
+          <w:rFonts w:cstheme="minorHAnsi"/>
           <w:u w:val="single"/>
           <w:lang w:eastAsia="en-AU"/>
         </w:rPr>
       </w:pPr>
       <w:r>
         <w:rPr>
-          <w:rFonts w:ascii="Times New Roman" w:hAnsi="Times New Roman" w:cs="Times New Roman"/>
+          <w:rFonts w:cstheme="minorHAnsi"/>
           <w:lang w:eastAsia="en-AU"/>
         </w:rPr>
         <w:br/>
       </w:r>
       <w:r>
         <w:rPr>
+          <w:rFonts w:cstheme="minorHAnsi"/>
           <w:b/>
           <w:bCs/>
           <w:lang w:eastAsia="en-AU"/>
@@ -391,7 +340,7 @@
       </w:r>
       <w:r>
         <w:rPr>
-          <w:rFonts w:ascii="Times New Roman" w:hAnsi="Times New Roman" w:cs="Times New Roman"/>
+          <w:rFonts w:cstheme="minorHAnsi"/>
           <w:b/>
           <w:bCs/>
           <w:lang w:eastAsia="en-AU"/>
@@ -400,6 +349,7 @@
       </w:r>
       <w:r>
         <w:rPr>
+          <w:rFonts w:cstheme="minorHAnsi"/>
           <w:u w:val="single"/>
           <w:lang w:eastAsia="en-AU"/>
         </w:rPr>
@@ -409,23 +359,27 @@
     <w:p>
       <w:pPr>
         <w:rPr>
-          <w:lang w:eastAsia="en-AU"/>
-        </w:rPr>
-      </w:pPr>
-      <w:r>
-        <w:rPr>
+          <w:rFonts w:cstheme="minorHAnsi"/>
+          <w:lang w:eastAsia="en-AU"/>
+        </w:rPr>
+      </w:pPr>
+      <w:r>
+        <w:rPr>
+          <w:rFonts w:cstheme="minorHAnsi"/>
           <w:lang w:eastAsia="en-AU"/>
         </w:rPr>
         <w:t xml:space="preserve">Movement to the left and right as to dodge </w:t>
       </w:r>
       <w:r>
         <w:rPr>
+          <w:rFonts w:cstheme="minorHAnsi"/>
           <w:lang w:eastAsia="en-AU"/>
         </w:rPr>
         <w:t xml:space="preserve">randomly fired </w:t>
       </w:r>
       <w:r>
         <w:rPr>
+          <w:rFonts w:cstheme="minorHAnsi"/>
           <w:lang w:eastAsia="en-AU"/>
         </w:rPr>
         <w:t>alien bullets</w:t>
@@ -434,11 +388,13 @@
     <w:p>
       <w:pPr>
         <w:rPr>
-          <w:lang w:eastAsia="en-AU"/>
-        </w:rPr>
-      </w:pPr>
-      <w:r>
-        <w:rPr>
+          <w:rFonts w:cstheme="minorHAnsi"/>
+          <w:lang w:eastAsia="en-AU"/>
+        </w:rPr>
+      </w:pPr>
+      <w:r>
+        <w:rPr>
+          <w:rFonts w:cstheme="minorHAnsi"/>
           <w:lang w:eastAsia="en-AU"/>
         </w:rPr>
         <w:t>The ability to fire bullets back</w:t>
@@ -447,11 +403,13 @@
     <w:p>
       <w:pPr>
         <w:rPr>
-          <w:lang w:eastAsia="en-AU"/>
-        </w:rPr>
-      </w:pPr>
-      <w:r>
-        <w:rPr>
+          <w:rFonts w:cstheme="minorHAnsi"/>
+          <w:lang w:eastAsia="en-AU"/>
+        </w:rPr>
+      </w:pPr>
+      <w:r>
+        <w:rPr>
+          <w:rFonts w:cstheme="minorHAnsi"/>
           <w:lang w:eastAsia="en-AU"/>
         </w:rPr>
         <w:t xml:space="preserve">Cover to hide behind </w:t>
@@ -460,11 +418,13 @@
     <w:p>
       <w:pPr>
         <w:rPr>
-          <w:lang w:eastAsia="en-AU"/>
-        </w:rPr>
-      </w:pPr>
-      <w:r>
-        <w:rPr>
+          <w:rFonts w:cstheme="minorHAnsi"/>
+          <w:lang w:eastAsia="en-AU"/>
+        </w:rPr>
+      </w:pPr>
+      <w:r>
+        <w:rPr>
+          <w:rFonts w:cstheme="minorHAnsi"/>
           <w:lang w:eastAsia="en-AU"/>
         </w:rPr>
         <w:t>The aliens will scroll from left to right moving down whenever an alien touches the edge of the screen</w:t>
@@ -473,104 +433,206 @@
     <w:p>
       <w:pPr>
         <w:rPr>
-          <w:lang w:eastAsia="en-AU"/>
-        </w:rPr>
-      </w:pPr>
-      <w:r>
-        <w:rPr>
+          <w:rFonts w:cstheme="minorHAnsi"/>
+          <w:u w:val="single"/>
+          <w:lang w:eastAsia="en-AU"/>
+        </w:rPr>
+      </w:pPr>
+      <w:r>
+        <w:rPr>
+          <w:rFonts w:cstheme="minorHAnsi"/>
+          <w:lang w:eastAsia="en-AU"/>
+        </w:rPr>
+        <w:t>The less aliens on screen, the faster they move</w:t>
+      </w:r>
+      <w:r>
+        <w:rPr>
+          <w:rFonts w:cstheme="minorHAnsi"/>
+          <w:u w:val="single"/>
+          <w:lang w:eastAsia="en-AU"/>
+        </w:rPr>
+        <w:br/>
+      </w:r>
+    </w:p>
+    <w:p>
+      <w:pPr>
+        <w:rPr>
+          <w:rFonts w:cstheme="minorHAnsi"/>
+          <w:lang w:eastAsia="en-AU"/>
+        </w:rPr>
+      </w:pPr>
+      <w:r>
+        <w:rPr>
+          <w:rFonts w:cstheme="minorHAnsi"/>
+          <w:noProof/>
+          <w:u w:val="single"/>
           <w:lang w:eastAsia="en-AU"/>
         </w:rPr>
         <w:lastRenderedPageBreak/>
-        <w:t>A mothership will occasionally scroll across the screen, shooting it will give extra points</w:t>
-      </w:r>
-    </w:p>
-    <w:p>
-      <w:pPr>
-        <w:rPr>
-          <w:rFonts w:ascii="Times New Roman" w:hAnsi="Times New Roman" w:cs="Times New Roman"/>
-          <w:lang w:eastAsia="en-AU"/>
-        </w:rPr>
-      </w:pPr>
-      <w:r>
-        <w:rPr>
-          <w:lang w:eastAsia="en-AU"/>
-        </w:rPr>
-        <w:t>The less aliens on screen, the faster they move</w:t>
-      </w:r>
-      <w:r>
-        <w:rPr>
-          <w:rFonts w:ascii="Times New Roman" w:hAnsi="Times New Roman" w:cs="Times New Roman"/>
+        <mc:AlternateContent>
+          <mc:Choice Requires="wps">
+            <w:drawing>
+              <wp:anchor distT="45720" distB="45720" distL="114300" distR="114300" simplePos="0" relativeHeight="251659264" behindDoc="0" locked="0" layoutInCell="1" allowOverlap="1" wp14:anchorId="66486C0F" wp14:editId="32FB7429">
+                <wp:simplePos x="0" y="0"/>
+                <wp:positionH relativeFrom="column">
+                  <wp:posOffset>2867025</wp:posOffset>
+                </wp:positionH>
+                <wp:positionV relativeFrom="paragraph">
+                  <wp:posOffset>0</wp:posOffset>
+                </wp:positionV>
+                <wp:extent cx="3581400" cy="1404620"/>
+                <wp:effectExtent l="0" t="0" r="19050" b="27305"/>
+                <wp:wrapNone/>
+                <wp:docPr id="217" name="Text Box 2"/>
+                <wp:cNvGraphicFramePr>
+                  <a:graphicFrameLocks xmlns:a="http://schemas.openxmlformats.org/drawingml/2006/main"/>
+                </wp:cNvGraphicFramePr>
+                <a:graphic xmlns:a="http://schemas.openxmlformats.org/drawingml/2006/main">
+                  <a:graphicData uri="http://schemas.microsoft.com/office/word/2010/wordprocessingShape">
+                    <wps:wsp>
+                      <wps:cNvSpPr txBox="1">
+                        <a:spLocks noChangeArrowheads="1"/>
+                      </wps:cNvSpPr>
+                      <wps:spPr bwMode="auto">
+                        <a:xfrm>
+                          <a:off x="0" y="0"/>
+                          <a:ext cx="3581400" cy="1404620"/>
+                        </a:xfrm>
+                        <a:prstGeom prst="rect">
+                          <a:avLst/>
+                        </a:prstGeom>
+                        <a:solidFill>
+                          <a:srgbClr val="FFFFFF"/>
+                        </a:solidFill>
+                        <a:ln w="9525">
+                          <a:solidFill>
+                            <a:srgbClr val="000000"/>
+                          </a:solidFill>
+                          <a:miter lim="800000"/>
+                          <a:headEnd/>
+                          <a:tailEnd/>
+                        </a:ln>
+                      </wps:spPr>
+                      <wps:txbx>
+                        <w:txbxContent>
+                          <w:sdt>
+                            <w:sdtPr>
+                              <w:id w:val="568603642"/>
+                              <w:temporary/>
+                              <w:showingPlcHdr/>
+                              <w15:appearance w15:val="hidden"/>
+                            </w:sdtPr>
+                            <w:sdtContent>
+                              <w:p>
+                                <w:r>
+                                  <w:t>[Grab your reader’s attention with a great quote from the document or use this space to emphasize a key point. To place this text box anywhere on the page, just drag it.]</w:t>
+                                </w:r>
+                              </w:p>
+                            </w:sdtContent>
+                          </w:sdt>
+                        </w:txbxContent>
+                      </wps:txbx>
+                      <wps:bodyPr rot="0" vert="horz" wrap="square" lIns="91440" tIns="45720" rIns="91440" bIns="45720" anchor="t" anchorCtr="0">
+                        <a:spAutoFit/>
+                      </wps:bodyPr>
+                    </wps:wsp>
+                  </a:graphicData>
+                </a:graphic>
+                <wp14:sizeRelH relativeFrom="margin">
+                  <wp14:pctWidth>0</wp14:pctWidth>
+                </wp14:sizeRelH>
+                <wp14:sizeRelV relativeFrom="margin">
+                  <wp14:pctHeight>20000</wp14:pctHeight>
+                </wp14:sizeRelV>
+              </wp:anchor>
+            </w:drawing>
+          </mc:Choice>
+          <mc:Fallback>
+            <w:pict>
+              <v:shapetype w14:anchorId="66486C0F" id="_x0000_t202" coordsize="21600,21600" o:spt="202" path="m,l,21600r21600,l21600,xe">
+                <v:stroke joinstyle="miter"/>
+                <v:path gradientshapeok="t" o:connecttype="rect"/>
+              </v:shapetype>
+              <v:shape id="Text Box 2" o:spid="_x0000_s1026" type="#_x0000_t202" style="position:absolute;margin-left:225.75pt;margin-top:0;width:282pt;height:110.6pt;z-index:251659264;visibility:visible;mso-wrap-style:square;mso-width-percent:0;mso-height-percent:200;mso-wrap-distance-left:9pt;mso-wrap-distance-top:3.6pt;mso-wrap-distance-right:9pt;mso-wrap-distance-bottom:3.6pt;mso-position-horizontal:absolute;mso-position-horizontal-relative:text;mso-position-vertical:absolute;mso-position-vertical-relative:text;mso-width-percent:0;mso-height-percent:200;mso-width-relative:margin;mso-height-relative:margin;v-text-anchor:top" o:gfxdata="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">
+                <v:textbox style="mso-fit-shape-to-text:t">
+                  <w:txbxContent>
+                    <w:sdt>
+                      <w:sdtPr>
+                        <w:id w:val="568603642"/>
+                        <w:temporary/>
+                        <w:showingPlcHdr/>
+                        <w15:appearance w15:val="hidden"/>
+                      </w:sdtPr>
+                      <w:sdtContent>
+                        <w:p>
+                          <w:r>
+                            <w:t>[Grab your reader’s attention with a great quote from the document or use this space to emphasize a key point. To place this text box anywhere on the page, just drag it.]</w:t>
+                          </w:r>
+                        </w:p>
+                      </w:sdtContent>
+                    </w:sdt>
+                  </w:txbxContent>
+                </v:textbox>
+              </v:shape>
+            </w:pict>
+          </mc:Fallback>
+        </mc:AlternateContent>
+      </w:r>
+      <w:r>
+        <w:rPr>
+          <w:rFonts w:cstheme="minorHAnsi"/>
           <w:u w:val="single"/>
           <w:lang w:eastAsia="en-AU"/>
         </w:rPr>
+        <w:t>Diagrams: Include UML diagrams, if possible</w:t>
+      </w:r>
+      <w:r>
+        <w:rPr>
+          <w:rFonts w:cstheme="minorHAnsi"/>
+          <w:u w:val="single"/>
+          <w:lang w:eastAsia="en-AU"/>
+        </w:rPr>
         <w:br/>
       </w:r>
       <w:r>
         <w:rPr>
-          <w:u w:val="single"/>
-          <w:lang w:eastAsia="en-AU"/>
-        </w:rPr>
-        <w:t>Diagrams: Include UML diagrams, if possible</w:t>
-      </w:r>
-      <w:r>
-        <w:rPr>
-          <w:rFonts w:ascii="Times New Roman" w:hAnsi="Times New Roman" w:cs="Times New Roman"/>
-          <w:u w:val="single"/>
+          <w:rFonts w:cstheme="minorHAnsi"/>
+          <w:lang w:eastAsia="en-AU"/>
+        </w:rPr>
+        <w:t xml:space="preserve">UI </w:t>
+      </w:r>
+      <w:r>
+        <w:rPr>
+          <w:rFonts w:cstheme="minorHAnsi"/>
+          <w:lang w:eastAsia="en-AU"/>
+        </w:rPr>
+        <w:t>mock-ups</w:t>
+      </w:r>
+      <w:r>
+        <w:rPr>
+          <w:rFonts w:cstheme="minorHAnsi"/>
           <w:lang w:eastAsia="en-AU"/>
         </w:rPr>
         <w:br/>
-      </w:r>
-      <w:r>
-        <w:rPr>
-          <w:rFonts w:ascii="Times New Roman" w:hAnsi="Times New Roman" w:cs="Times New Roman"/>
+        <w:t>Mock-up Main Window</w:t>
+      </w:r>
+      <w:r>
+        <w:rPr>
+          <w:rFonts w:cstheme="minorHAnsi"/>
           <w:lang w:eastAsia="en-AU"/>
         </w:rPr>
         <w:br/>
       </w:r>
       <w:r>
         <w:rPr>
-          <w:rFonts w:ascii="Times New Roman" w:hAnsi="Times New Roman" w:cs="Times New Roman"/>
-          <w:lang w:eastAsia="en-AU"/>
-        </w:rPr>
-        <w:br/>
-      </w:r>
-      <w:r>
-        <w:rPr>
-          <w:lang w:eastAsia="en-AU"/>
-        </w:rPr>
-        <w:t>User Interface Add user-interface design mock-up. Display any differences between PC and Mobile interfaces.</w:t>
-      </w:r>
-      <w:r>
-        <w:rPr>
-          <w:rFonts w:ascii="Times New Roman" w:hAnsi="Times New Roman" w:cs="Times New Roman"/>
-          <w:lang w:eastAsia="en-AU"/>
-        </w:rPr>
-        <w:br/>
-      </w:r>
-      <w:r>
-        <w:rPr>
-          <w:lang w:eastAsia="en-AU"/>
-        </w:rPr>
-        <w:t>Figure 3 Example Mock-up Main Window</w:t>
-      </w:r>
-      <w:r>
-        <w:rPr>
-          <w:rFonts w:ascii="Times New Roman" w:hAnsi="Times New Roman" w:cs="Times New Roman"/>
-          <w:lang w:eastAsia="en-AU"/>
-        </w:rPr>
-        <w:br/>
-      </w:r>
-      <w:r>
-        <w:rPr>
-          <w:rFonts w:ascii="Times New Roman" w:hAnsi="Times New Roman" w:cs="Times New Roman"/>
-          <w:noProof/>
+          <w:rFonts w:cstheme="minorHAnsi"/>
           <w:lang w:eastAsia="en-AU"/>
         </w:rPr>
         <w:drawing>
-          <wp:inline distT="0" distB="0" distL="0" distR="0" wp14:anchorId="7062EAE2" wp14:editId="3851B2DD">
-            <wp:extent cx="3927944" cy="2067109"/>
-            <wp:effectExtent l="0" t="0" r="0" b="0"/>
-            <wp:docPr id="1" name="Picture 1"/>
+          <wp:inline distT="0" distB="0" distL="0" distR="0" wp14:anchorId="07871B4C" wp14:editId="74347E95">
+            <wp:extent cx="2607770" cy="2076450"/>
+            <wp:effectExtent l="0" t="0" r="2540" b="0"/>
+            <wp:docPr id="2" name="Picture 2" descr="Diagram&#10;&#10;Description automatically generated"/>
             <wp:cNvGraphicFramePr>
               <a:graphicFrameLocks xmlns:a="http://schemas.openxmlformats.org/drawingml/2006/main" noChangeAspect="1"/>
             </wp:cNvGraphicFramePr>
@@ -578,13 +640,77 @@
               <a:graphicData uri="http://schemas.openxmlformats.org/drawingml/2006/picture">
                 <pic:pic xmlns:pic="http://schemas.openxmlformats.org/drawingml/2006/picture">
                   <pic:nvPicPr>
-                    <pic:cNvPr id="0" name="Picture 1"/>
+                    <pic:cNvPr id="2" name="Picture 2" descr="Diagram&#10;&#10;Description automatically generated"/>
+                    <pic:cNvPicPr/>
+                  </pic:nvPicPr>
+                  <pic:blipFill>
+                    <a:blip r:embed="rId5"/>
+                    <a:stretch>
+                      <a:fillRect/>
+                    </a:stretch>
+                  </pic:blipFill>
+                  <pic:spPr>
+                    <a:xfrm>
+                      <a:off x="0" y="0"/>
+                      <a:ext cx="2616390" cy="2083313"/>
+                    </a:xfrm>
+                    <a:prstGeom prst="rect">
+                      <a:avLst/>
+                    </a:prstGeom>
+                  </pic:spPr>
+                </pic:pic>
+              </a:graphicData>
+            </a:graphic>
+          </wp:inline>
+        </w:drawing>
+      </w:r>
+    </w:p>
+    <w:p>
+      <w:pPr>
+        <w:rPr>
+          <w:rFonts w:cstheme="minorHAnsi"/>
+          <w:lang w:eastAsia="en-AU"/>
+        </w:rPr>
+      </w:pPr>
+      <w:r>
+        <w:rPr>
+          <w:rFonts w:cstheme="minorHAnsi"/>
+          <w:lang w:eastAsia="en-AU"/>
+        </w:rPr>
+        <w:t>Title screen/ main menu</w:t>
+      </w:r>
+    </w:p>
+    <w:p>
+      <w:pPr>
+        <w:rPr>
+          <w:rFonts w:cstheme="minorHAnsi"/>
+        </w:rPr>
+      </w:pPr>
+      <w:r>
+        <w:rPr>
+          <w:rFonts w:cstheme="minorHAnsi"/>
+          <w:noProof/>
+          <w:lang w:eastAsia="en-AU"/>
+        </w:rPr>
+        <w:drawing>
+          <wp:inline distT="0" distB="0" distL="0" distR="0" wp14:anchorId="681CD062" wp14:editId="6804DF13">
+            <wp:extent cx="2505075" cy="1318315"/>
+            <wp:effectExtent l="0" t="0" r="0" b="0"/>
+            <wp:docPr id="1" name="Picture 1" descr="Graphical user interface, text&#10;&#10;Description automatically generated with medium confidence"/>
+            <wp:cNvGraphicFramePr>
+              <a:graphicFrameLocks xmlns:a="http://schemas.openxmlformats.org/drawingml/2006/main" noChangeAspect="1"/>
+            </wp:cNvGraphicFramePr>
+            <a:graphic xmlns:a="http://schemas.openxmlformats.org/drawingml/2006/main">
+              <a:graphicData uri="http://schemas.openxmlformats.org/drawingml/2006/picture">
+                <pic:pic xmlns:pic="http://schemas.openxmlformats.org/drawingml/2006/picture">
+                  <pic:nvPicPr>
+                    <pic:cNvPr id="1" name="Picture 1" descr="Graphical user interface, text&#10;&#10;Description automatically generated with medium confidence"/>
                     <pic:cNvPicPr>
                       <a:picLocks noChangeAspect="1" noChangeArrowheads="1"/>
                     </pic:cNvPicPr>
                   </pic:nvPicPr>
                   <pic:blipFill>
-                    <a:blip r:embed="rId5" cstate="print">
+                    <a:blip r:embed="rId6" cstate="print">
                       <a:extLst>
                         <a:ext uri="{28A0092B-C50C-407E-A947-70E740481C1C}">
                           <a14:useLocalDpi xmlns:a14="http://schemas.microsoft.com/office/drawing/2010/main" val="0"/>
@@ -599,7 +725,7 @@
                   <pic:spPr bwMode="auto">
                     <a:xfrm>
                       <a:off x="0" y="0"/>
-                      <a:ext cx="3935540" cy="2071106"/>
+                      <a:ext cx="2519424" cy="1325866"/>
                     </a:xfrm>
                     <a:prstGeom prst="rect">
                       <a:avLst/>
@@ -617,34 +743,151 @@
       </w:r>
     </w:p>
     <w:p>
-      <w:r>
-        <w:t>A title of the game and two buttons,</w:t>
-      </w:r>
-    </w:p>
-    <w:p>
-      <w:r>
-        <w:t xml:space="preserve">The title </w:t>
-      </w:r>
-      <w:proofErr w:type="gramStart"/>
-      <w:r>
-        <w:t>states</w:t>
-      </w:r>
-      <w:proofErr w:type="gramEnd"/>
-      <w:r>
-        <w:t xml:space="preserve"> “space invaders” and the buttons say “start” and “quit”</w:t>
-      </w:r>
-    </w:p>
-    <w:p>
-      <w:r>
-        <w:t>The start button leads directly into the game,</w:t>
-      </w:r>
-    </w:p>
-    <w:p>
-      <w:r>
-        <w:t>And the quit button terminates the window</w:t>
-      </w:r>
-      <w:r>
-        <w:t>.</w:t>
+      <w:pPr>
+        <w:rPr>
+          <w:rFonts w:cstheme="minorHAnsi"/>
+        </w:rPr>
+      </w:pPr>
+      <w:r>
+        <w:rPr>
+          <w:rFonts w:cstheme="minorHAnsi"/>
+        </w:rPr>
+        <w:t>Game screen</w:t>
+      </w:r>
+    </w:p>
+    <w:p>
+      <w:pPr>
+        <w:rPr>
+          <w:rFonts w:cstheme="minorHAnsi"/>
+        </w:rPr>
+      </w:pPr>
+      <w:r>
+        <w:rPr>
+          <w:rFonts w:cstheme="minorHAnsi"/>
+          <w:noProof/>
+        </w:rPr>
+        <w:drawing>
+          <wp:inline distT="0" distB="0" distL="0" distR="0" wp14:anchorId="4763FC28" wp14:editId="1EAF1225">
+            <wp:extent cx="2286000" cy="1882812"/>
+            <wp:effectExtent l="0" t="0" r="0" b="3175"/>
+            <wp:docPr id="3" name="Picture 3"/>
+            <wp:cNvGraphicFramePr>
+              <a:graphicFrameLocks xmlns:a="http://schemas.openxmlformats.org/drawingml/2006/main" noChangeAspect="1"/>
+            </wp:cNvGraphicFramePr>
+            <a:graphic xmlns:a="http://schemas.openxmlformats.org/drawingml/2006/main">
+              <a:graphicData uri="http://schemas.openxmlformats.org/drawingml/2006/picture">
+                <pic:pic xmlns:pic="http://schemas.openxmlformats.org/drawingml/2006/picture">
+                  <pic:nvPicPr>
+                    <pic:cNvPr id="0" name="Picture 1"/>
+                    <pic:cNvPicPr>
+                      <a:picLocks noChangeAspect="1" noChangeArrowheads="1"/>
+                    </pic:cNvPicPr>
+                  </pic:nvPicPr>
+                  <pic:blipFill>
+                    <a:blip r:embed="rId7" cstate="print">
+                      <a:extLst>
+                        <a:ext uri="{28A0092B-C50C-407E-A947-70E740481C1C}">
+                          <a14:useLocalDpi xmlns:a14="http://schemas.microsoft.com/office/drawing/2010/main" val="0"/>
+                        </a:ext>
+                      </a:extLst>
+                    </a:blip>
+                    <a:srcRect/>
+                    <a:stretch>
+                      <a:fillRect/>
+                    </a:stretch>
+                  </pic:blipFill>
+                  <pic:spPr bwMode="auto">
+                    <a:xfrm>
+                      <a:off x="0" y="0"/>
+                      <a:ext cx="2294962" cy="1890193"/>
+                    </a:xfrm>
+                    <a:prstGeom prst="rect">
+                      <a:avLst/>
+                    </a:prstGeom>
+                    <a:noFill/>
+                    <a:ln>
+                      <a:noFill/>
+                    </a:ln>
+                  </pic:spPr>
+                </pic:pic>
+              </a:graphicData>
+            </a:graphic>
+          </wp:inline>
+        </w:drawing>
+      </w:r>
+    </w:p>
+    <w:p>
+      <w:pPr>
+        <w:rPr>
+          <w:rFonts w:cstheme="minorHAnsi"/>
+        </w:rPr>
+      </w:pPr>
+      <w:r>
+        <w:rPr>
+          <w:rFonts w:cstheme="minorHAnsi"/>
+        </w:rPr>
+        <w:t>Death screen</w:t>
+      </w:r>
+    </w:p>
+    <w:p>
+      <w:pPr>
+        <w:rPr>
+          <w:rFonts w:cstheme="minorHAnsi"/>
+        </w:rPr>
+      </w:pPr>
+      <w:r>
+        <w:rPr>
+          <w:rFonts w:cstheme="minorHAnsi"/>
+          <w:noProof/>
+        </w:rPr>
+        <w:drawing>
+          <wp:inline distT="0" distB="0" distL="0" distR="0" wp14:anchorId="41AD9F65" wp14:editId="4BE5E6A7">
+            <wp:extent cx="2657475" cy="1710205"/>
+            <wp:effectExtent l="0" t="0" r="0" b="4445"/>
+            <wp:docPr id="4" name="Picture 4"/>
+            <wp:cNvGraphicFramePr>
+              <a:graphicFrameLocks xmlns:a="http://schemas.openxmlformats.org/drawingml/2006/main" noChangeAspect="1"/>
+            </wp:cNvGraphicFramePr>
+            <a:graphic xmlns:a="http://schemas.openxmlformats.org/drawingml/2006/main">
+              <a:graphicData uri="http://schemas.openxmlformats.org/drawingml/2006/picture">
+                <pic:pic xmlns:pic="http://schemas.openxmlformats.org/drawingml/2006/picture">
+                  <pic:nvPicPr>
+                    <pic:cNvPr id="0" name="Picture 2"/>
+                    <pic:cNvPicPr>
+                      <a:picLocks noChangeAspect="1" noChangeArrowheads="1"/>
+                    </pic:cNvPicPr>
+                  </pic:nvPicPr>
+                  <pic:blipFill>
+                    <a:blip r:embed="rId8">
+                      <a:extLst>
+                        <a:ext uri="{28A0092B-C50C-407E-A947-70E740481C1C}">
+                          <a14:useLocalDpi xmlns:a14="http://schemas.microsoft.com/office/drawing/2010/main" val="0"/>
+                        </a:ext>
+                      </a:extLst>
+                    </a:blip>
+                    <a:srcRect/>
+                    <a:stretch>
+                      <a:fillRect/>
+                    </a:stretch>
+                  </pic:blipFill>
+                  <pic:spPr bwMode="auto">
+                    <a:xfrm>
+                      <a:off x="0" y="0"/>
+                      <a:ext cx="2663674" cy="1714194"/>
+                    </a:xfrm>
+                    <a:prstGeom prst="rect">
+                      <a:avLst/>
+                    </a:prstGeom>
+                    <a:noFill/>
+                    <a:ln>
+                      <a:noFill/>
+                    </a:ln>
+                  </pic:spPr>
+                </pic:pic>
+              </a:graphicData>
+            </a:graphic>
+          </wp:inline>
+        </w:drawing>
       </w:r>
     </w:p>
     <w:sectPr>
@@ -1056,6 +1299,27 @@
     <w:name w:val="Normal"/>
     <w:qFormat/>
   </w:style>
+  <w:style w:type="paragraph" w:styleId="Heading1">
+    <w:name w:val="heading 1"/>
+    <w:basedOn w:val="Normal"/>
+    <w:next w:val="Normal"/>
+    <w:link w:val="Heading1Char"/>
+    <w:uiPriority w:val="9"/>
+    <w:qFormat/>
+    <w:rsid w:val="007451E2"/>
+    <w:pPr>
+      <w:keepNext/>
+      <w:keepLines/>
+      <w:spacing w:before="240" w:after="0"/>
+      <w:outlineLvl w:val="0"/>
+    </w:pPr>
+    <w:rPr>
+      <w:rFonts w:asciiTheme="majorHAnsi" w:eastAsiaTheme="majorEastAsia" w:hAnsiTheme="majorHAnsi" w:cstheme="majorBidi"/>
+      <w:color w:val="2F5496" w:themeColor="accent1" w:themeShade="BF"/>
+      <w:sz w:val="32"/>
+      <w:szCs w:val="32"/>
+    </w:rPr>
+  </w:style>
   <w:style w:type="character" w:default="1" w:styleId="DefaultParagraphFont">
     <w:name w:val="Default Paragraph Font"/>
     <w:uiPriority w:val="1"/>
@@ -1143,6 +1407,87 @@
     <w:rPr>
       <w:color w:val="605E5C"/>
       <w:shd w:val="clear" w:color="auto" w:fill="E1DFDD"/>
+    </w:rPr>
+  </w:style>
+  <w:style w:type="character" w:customStyle="1" w:styleId="Heading1Char">
+    <w:name w:val="Heading 1 Char"/>
+    <w:basedOn w:val="DefaultParagraphFont"/>
+    <w:link w:val="Heading1"/>
+    <w:uiPriority w:val="9"/>
+    <w:rsid w:val="007451E2"/>
+    <w:rPr>
+      <w:rFonts w:asciiTheme="majorHAnsi" w:eastAsiaTheme="majorEastAsia" w:hAnsiTheme="majorHAnsi" w:cstheme="majorBidi"/>
+      <w:color w:val="2F5496" w:themeColor="accent1" w:themeShade="BF"/>
+      <w:sz w:val="32"/>
+      <w:szCs w:val="32"/>
+    </w:rPr>
+  </w:style>
+  <w:style w:type="character" w:styleId="CommentReference">
+    <w:name w:val="annotation reference"/>
+    <w:basedOn w:val="DefaultParagraphFont"/>
+    <w:uiPriority w:val="99"/>
+    <w:semiHidden/>
+    <w:unhideWhenUsed/>
+    <w:rsid w:val="00FF5505"/>
+    <w:rPr>
+      <w:sz w:val="16"/>
+      <w:szCs w:val="16"/>
+    </w:rPr>
+  </w:style>
+  <w:style w:type="paragraph" w:styleId="CommentText">
+    <w:name w:val="annotation text"/>
+    <w:basedOn w:val="Normal"/>
+    <w:link w:val="CommentTextChar"/>
+    <w:uiPriority w:val="99"/>
+    <w:semiHidden/>
+    <w:unhideWhenUsed/>
+    <w:rsid w:val="00FF5505"/>
+    <w:pPr>
+      <w:spacing w:line="240" w:lineRule="auto"/>
+    </w:pPr>
+    <w:rPr>
+      <w:sz w:val="20"/>
+      <w:szCs w:val="20"/>
+    </w:rPr>
+  </w:style>
+  <w:style w:type="character" w:customStyle="1" w:styleId="CommentTextChar">
+    <w:name w:val="Comment Text Char"/>
+    <w:basedOn w:val="DefaultParagraphFont"/>
+    <w:link w:val="CommentText"/>
+    <w:uiPriority w:val="99"/>
+    <w:semiHidden/>
+    <w:rsid w:val="00FF5505"/>
+    <w:rPr>
+      <w:sz w:val="20"/>
+      <w:szCs w:val="20"/>
+    </w:rPr>
+  </w:style>
+  <w:style w:type="paragraph" w:styleId="CommentSubject">
+    <w:name w:val="annotation subject"/>
+    <w:basedOn w:val="CommentText"/>
+    <w:next w:val="CommentText"/>
+    <w:link w:val="CommentSubjectChar"/>
+    <w:uiPriority w:val="99"/>
+    <w:semiHidden/>
+    <w:unhideWhenUsed/>
+    <w:rsid w:val="00FF5505"/>
+    <w:rPr>
+      <w:b/>
+      <w:bCs/>
+    </w:rPr>
+  </w:style>
+  <w:style w:type="character" w:customStyle="1" w:styleId="CommentSubjectChar">
+    <w:name w:val="Comment Subject Char"/>
+    <w:basedOn w:val="CommentTextChar"/>
+    <w:link w:val="CommentSubject"/>
+    <w:uiPriority w:val="99"/>
+    <w:semiHidden/>
+    <w:rsid w:val="00FF5505"/>
+    <w:rPr>
+      <w:b/>
+      <w:bCs/>
+      <w:sz w:val="20"/>
+      <w:szCs w:val="20"/>
     </w:rPr>
   </w:style>
 </w:styles>

</xml_diff>